<commit_message>
Minor tweaks for submission to CJFAS
</commit_message>
<xml_diff>
--- a/analysis/paper/CJFAS_submission/Regular_et_al_cover_letter.docx
+++ b/analysis/paper/CJFAS_submission/Regular_et_al_cover_letter.docx
@@ -1,43 +1,33 @@
 
 <file path=word/document.xml><?xml version="1.0" encoding="utf-8"?>
-<w:document xmlns:w="http://schemas.openxmlformats.org/wordprocessingml/2006/main" xmlns:m="http://schemas.openxmlformats.org/officeDocument/2006/math" xmlns:r="http://schemas.openxmlformats.org/officeDocument/2006/relationships" xmlns:o="urn:schemas-microsoft-com:office:office" xmlns:v="urn:schemas-microsoft-com:vml" xmlns:w10="urn:schemas-microsoft-com:office:word" xmlns:a="http://schemas.openxmlformats.org/drawingml/2006/main" xmlns:pic="http://schemas.openxmlformats.org/drawingml/2006/picture" xmlns:wp="http://schemas.openxmlformats.org/drawingml/2006/wordprocessingDrawing">
+<w:document xmlns:wpc="http://schemas.microsoft.com/office/word/2010/wordprocessingCanvas" xmlns:cx="http://schemas.microsoft.com/office/drawing/2014/chartex" xmlns:cx1="http://schemas.microsoft.com/office/drawing/2015/9/8/chartex" xmlns:mc="http://schemas.openxmlformats.org/markup-compatibility/2006" xmlns:o="urn:schemas-microsoft-com:office:office" xmlns:r="http://schemas.openxmlformats.org/officeDocument/2006/relationships" xmlns:m="http://schemas.openxmlformats.org/officeDocument/2006/math" xmlns:v="urn:schemas-microsoft-com:vml" xmlns:wp14="http://schemas.microsoft.com/office/word/2010/wordprocessingDrawing" xmlns:wp="http://schemas.openxmlformats.org/drawingml/2006/wordprocessingDrawing" xmlns:w10="urn:schemas-microsoft-com:office:word" xmlns:w="http://schemas.openxmlformats.org/wordprocessingml/2006/main" xmlns:w14="http://schemas.microsoft.com/office/word/2010/wordml" xmlns:w15="http://schemas.microsoft.com/office/word/2012/wordml" xmlns:w16se="http://schemas.microsoft.com/office/word/2015/wordml/symex" xmlns:wpg="http://schemas.microsoft.com/office/word/2010/wordprocessingGroup" xmlns:wpi="http://schemas.microsoft.com/office/word/2010/wordprocessingInk" xmlns:wne="http://schemas.microsoft.com/office/word/2006/wordml" xmlns:wps="http://schemas.microsoft.com/office/word/2010/wordprocessingShape" mc:Ignorable="w14 w15 w16se wp14">
   <w:body>
     <w:p>
       <w:pPr>
         <w:pStyle w:val="FirstParagraph"/>
       </w:pPr>
       <w:r>
-        <w:t xml:space="preserve">Editorial office</w:t>
-      </w:r>
-      <w:r>
-        <w:br w:type="textWrapping"/>
-      </w:r>
-      <w:r>
-        <w:t xml:space="preserve">Canadian Journal of Fisheries and Aquatic Sciences</w:t>
-      </w:r>
-      <w:r>
-        <w:br w:type="textWrapping"/>
-      </w:r>
-      <w:r>
-        <w:t xml:space="preserve">Canadian Science Publishing (NRC Research Press)</w:t>
-      </w:r>
-      <w:r>
-        <w:br w:type="textWrapping"/>
-      </w:r>
-      <w:r>
-        <w:t xml:space="preserve">65 Auriga Drive, Suite 203</w:t>
-      </w:r>
-      <w:r>
-        <w:br w:type="textWrapping"/>
-      </w:r>
-      <w:r>
-        <w:t xml:space="preserve">Ottawa, ON K2E 7W6</w:t>
-      </w:r>
-      <w:r>
-        <w:br w:type="textWrapping"/>
-      </w:r>
-      <w:r>
-        <w:t xml:space="preserve">Canada</w:t>
+        <w:t>Editorial office</w:t>
+      </w:r>
+      <w:r>
+        <w:br/>
+        <w:t>Canadian Journal of Fisheries and Aquatic Sciences</w:t>
+      </w:r>
+      <w:r>
+        <w:br/>
+        <w:t>Canadian Science Publishing (NRC Research Press)</w:t>
+      </w:r>
+      <w:r>
+        <w:br/>
+        <w:t>65 Auriga Drive, Suite 203</w:t>
+      </w:r>
+      <w:r>
+        <w:br/>
+        <w:t>Ottawa, ON K2E 7W6</w:t>
+      </w:r>
+      <w:r>
+        <w:br/>
+        <w:t>Canada</w:t>
       </w:r>
     </w:p>
     <w:p>
@@ -45,7 +35,7 @@
         <w:pStyle w:val="BodyText"/>
       </w:pPr>
       <w:r>
-        <w:t xml:space="preserve">2019-11-30</w:t>
+        <w:t>2019-12-03</w:t>
       </w:r>
     </w:p>
     <w:p>
@@ -53,7 +43,7 @@
         <w:pStyle w:val="BodyText"/>
       </w:pPr>
       <w:r>
-        <w:t xml:space="preserve">Dear Editors,</w:t>
+        <w:t>Dear Editors,</w:t>
       </w:r>
     </w:p>
     <w:p>
@@ -61,62 +51,95 @@
         <w:pStyle w:val="BodyText"/>
       </w:pPr>
       <w:r>
-        <w:t xml:space="preserve">I am writing to submit our manuscript entitled,</w:t>
-      </w:r>
-      <w:r>
-        <w:t xml:space="preserve"> </w:t>
+        <w:t xml:space="preserve">I am writing to submit our manuscript entitled, </w:t>
       </w:r>
       <w:r>
         <w:rPr>
           <w:b/>
         </w:rPr>
-        <w:t xml:space="preserve">“</w:t>
+        <w:t>“</w:t>
       </w:r>
       <w:r>
         <w:rPr>
           <w:b/>
         </w:rPr>
-        <w:t xml:space="preserve">Improving the communication and accessibility of stock assessment using interactive visualization tools</w:t>
+        <w:t>Improving the communication and accessibility of stock assessment using interactive visualization tools”</w:t>
+      </w:r>
+      <w:r>
+        <w:t xml:space="preserve"> for consideration as a </w:t>
+      </w:r>
+      <w:r>
+        <w:rPr>
+          <w:b/>
+          <w:i/>
+        </w:rPr>
+        <w:t>Perspectives</w:t>
+      </w:r>
+      <w:r>
+        <w:t xml:space="preserve"> article in </w:t>
       </w:r>
       <w:r>
         <w:rPr>
           <w:b/>
         </w:rPr>
-        <w:t xml:space="preserve">”</w:t>
-      </w:r>
-      <w:r>
-        <w:t xml:space="preserve"> </w:t>
-      </w:r>
-      <w:r>
-        <w:t xml:space="preserve">for consideration as a</w:t>
-      </w:r>
-      <w:r>
-        <w:t xml:space="preserve"> </w:t>
+        <w:t>Canadian Journal of Fisheries and Aquatic Sciences</w:t>
+      </w:r>
+      <w:r>
+        <w:t>. In our manuscri</w:t>
+      </w:r>
+      <w:bookmarkStart w:id="0" w:name="_GoBack"/>
+      <w:bookmarkEnd w:id="0"/>
+      <w:r>
+        <w:t>pt, we discuss the merits of applying</w:t>
+      </w:r>
+      <w:r>
+        <w:t xml:space="preserve"> modern interactive visualization tools to stock assessment processes and we hope to convince readers that these tools, which we use every day on a range of web sites, are very accessible to practicing biologists. We argue that the application of these too</w:t>
+      </w:r>
+      <w:r>
+        <w:t>ls alleviates some of the difficulty in presenting the mass of information produced by complex monitoring programs and statistical models to end-users in a meaningful, interactive and engaging way. To exemplify this point, we describe the structure of thre</w:t>
+      </w:r>
+      <w:r>
+        <w:t>e interactive dashboards developed to aid the exploration and communication of results from 1) a fishery-independent trawl survey, 2) a mark-recapture tagging program, and 3) a stock assessment model. In each case we discuss the efficacy of applying such t</w:t>
+      </w:r>
+      <w:r>
+        <w:t>ools in a stock assessment context and contrast this approach with more traditional modes of communicating the results from complex monitoring programs and stock assessment models.</w:t>
+      </w:r>
+    </w:p>
+    <w:p>
+      <w:pPr>
+        <w:pStyle w:val="BodyText"/>
+      </w:pPr>
+      <w:r>
+        <w:t xml:space="preserve">We believe that this is a fitting and timely article for the Journal’s </w:t>
       </w:r>
       <w:r>
         <w:rPr>
+          <w:b/>
           <w:i/>
+        </w:rPr>
+        <w:t>Pers</w:t>
+      </w:r>
+      <w:r>
+        <w:rPr>
           <w:b/>
+          <w:i/>
         </w:rPr>
-        <w:t xml:space="preserve">Perspectives</w:t>
-      </w:r>
-      <w:r>
-        <w:t xml:space="preserve"> </w:t>
-      </w:r>
-      <w:r>
-        <w:t xml:space="preserve">article in</w:t>
-      </w:r>
-      <w:r>
-        <w:t xml:space="preserve"> </w:t>
+        <w:t>pectives</w:t>
+      </w:r>
+      <w:r>
+        <w:t xml:space="preserve"> type as there are a growing number of scientists from a wide range of disciplines applying these tools to explore and communicate their results. We can personally attest that the application of interactive tools has helped us in our daily work and</w:t>
+      </w:r>
+      <w:r>
+        <w:t xml:space="preserve"> we hope that our perspective will appeal to readers of </w:t>
       </w:r>
       <w:r>
         <w:rPr>
           <w:b/>
         </w:rPr>
-        <w:t xml:space="preserve">Canadian Journal of Fisheries and Aquatic Sciences</w:t>
-      </w:r>
-      <w:r>
-        <w:t xml:space="preserve">. In our manuscript, we discuss the merits of applying modern interactive visualization tools to stock assessment processes and we hope to convince readers that these tools, which we use every day on a range of web sites, are very accessible to practicing biologists. We argue that the application of these tools alleviates some of the difficulty in presenting the mass of information produced by complex monitoring programs and statistical models to end-users in a meaningful, interactive and engaging way. To exemplify this point, we describe the structure of three interactive dashboards developed to aid the exploration and communication of results from 1) a fishery-independent trawl survey, 2) a mark-recapture tagging program, and 3) a stock assessment model. In each case we discuss the efficacy of applying such tools in a stock assessment context and contrast this approach with more traditional modes of communicating the results from complex monitoring programs and stock assessment models.</w:t>
+        <w:t>Canadian Journal of Fisheries and Aquatic Sciences</w:t>
+      </w:r>
+      <w:r>
+        <w:t xml:space="preserve"> and encourage the application of interactive tools.</w:t>
       </w:r>
     </w:p>
     <w:p>
@@ -124,38 +147,7 @@
         <w:pStyle w:val="BodyText"/>
       </w:pPr>
       <w:r>
-        <w:t xml:space="preserve">We believe that this is a fitting and timely article for the Journal’s</w:t>
-      </w:r>
-      <w:r>
-        <w:t xml:space="preserve"> </w:t>
-      </w:r>
-      <w:r>
-        <w:rPr>
-          <w:i/>
-          <w:b/>
-        </w:rPr>
-        <w:t xml:space="preserve">Perspectives</w:t>
-      </w:r>
-      <w:r>
-        <w:t xml:space="preserve"> </w:t>
-      </w:r>
-      <w:r>
-        <w:t xml:space="preserve">type as there are a growing number of scientists from a wide range of disciplines applying these tools to explore and communicate their results. We can personally attest that the application of interactive tools has helped us in our daily work and we hope that our perspective will appeal to readers of</w:t>
-      </w:r>
-      <w:r>
-        <w:t xml:space="preserve"> </w:t>
-      </w:r>
-      <w:r>
-        <w:rPr>
-          <w:b/>
-        </w:rPr>
-        <w:t xml:space="preserve">Canadian Journal of Fisheries and Aquatic Sciences</w:t>
-      </w:r>
-      <w:r>
-        <w:t xml:space="preserve"> </w:t>
-      </w:r>
-      <w:r>
-        <w:t xml:space="preserve">and encourage the application of interactive tools.</w:t>
+        <w:t>We look forward to your decision.</w:t>
       </w:r>
     </w:p>
     <w:p>
@@ -163,7 +155,7 @@
         <w:pStyle w:val="BodyText"/>
       </w:pPr>
       <w:r>
-        <w:t xml:space="preserve">We look forward to your decision.</w:t>
+        <w:t>Sincerely,</w:t>
       </w:r>
     </w:p>
     <w:p>
@@ -171,86 +163,91 @@
         <w:pStyle w:val="BodyText"/>
       </w:pPr>
       <w:r>
-        <w:t xml:space="preserve">Sincerely,</w:t>
-      </w:r>
-    </w:p>
-    <w:p>
-      <w:pPr>
-        <w:pStyle w:val="BodyText"/>
-      </w:pPr>
-      <w:r>
-        <w:t xml:space="preserve">Paul Regular</w:t>
-      </w:r>
-      <w:r>
-        <w:br w:type="textWrapping"/>
-      </w:r>
-      <w:r>
-        <w:t xml:space="preserve">Fisheries and Oceans Canada</w:t>
-      </w:r>
-      <w:r>
-        <w:br w:type="textWrapping"/>
-      </w:r>
-      <w:r>
-        <w:t xml:space="preserve">Northwest Atlantic Fisheries Center</w:t>
-      </w:r>
-      <w:r>
-        <w:br w:type="textWrapping"/>
-      </w:r>
-      <w:r>
-        <w:t xml:space="preserve">80 East White Hills, St. John’s, NL</w:t>
-      </w:r>
-      <w:r>
-        <w:br w:type="textWrapping"/>
-      </w:r>
-      <w:r>
-        <w:t xml:space="preserve">A1C 5X1, Canada</w:t>
-      </w:r>
-      <w:r>
-        <w:br w:type="textWrapping"/>
-      </w:r>
-      <w:r>
-        <w:t xml:space="preserve">E-mail:</w:t>
-      </w:r>
-      <w:r>
-        <w:t xml:space="preserve"> </w:t>
-      </w:r>
-      <w:hyperlink r:id="rId20">
+        <w:t>Paul Regular</w:t>
+      </w:r>
+      <w:r>
+        <w:br/>
+        <w:t>Fisheries and Oceans Canada</w:t>
+      </w:r>
+      <w:r>
+        <w:br/>
+        <w:t>Northwest A</w:t>
+      </w:r>
+      <w:r>
+        <w:t>tlantic Fisheries Center</w:t>
+      </w:r>
+      <w:r>
+        <w:br/>
+        <w:t>80 East White Hills, St. John’s, NL</w:t>
+      </w:r>
+      <w:r>
+        <w:br/>
+        <w:t>A1C 5X1, Canada</w:t>
+      </w:r>
+      <w:r>
+        <w:br/>
+        <w:t xml:space="preserve">E-mail: </w:t>
+      </w:r>
+      <w:hyperlink r:id="rId7">
         <w:r>
           <w:rPr>
             <w:rStyle w:val="Hyperlink"/>
           </w:rPr>
-          <w:t xml:space="preserve">Paul.Regular@dfo-mpo.gc.ca</w:t>
+          <w:t>Paul.Regular@dfo-mpo.gc.ca</w:t>
         </w:r>
       </w:hyperlink>
       <w:r>
-        <w:br w:type="textWrapping"/>
-      </w:r>
-      <w:r>
-        <w:t xml:space="preserve">Phone: (709) 772-2067</w:t>
+        <w:br/>
+        <w:t>Phone: (709) 772-2067</w:t>
       </w:r>
     </w:p>
-    <w:sectPr/>
+    <w:sectPr>
+      <w:pgSz w:w="12240" w:h="15840"/>
+      <w:pgMar w:top="1440" w:right="1440" w:bottom="1440" w:left="1440" w:header="720" w:footer="720" w:gutter="0"/>
+      <w:cols w:space="720"/>
+    </w:sectPr>
   </w:body>
 </w:document>
 </file>
 
-<file path=word/comments.xml><?xml version="1.0" encoding="utf-8"?>
-<w:comments xmlns:w="http://schemas.openxmlformats.org/wordprocessingml/2006/main" xmlns:m="http://schemas.openxmlformats.org/officeDocument/2006/math" xmlns:r="http://schemas.openxmlformats.org/officeDocument/2006/relationships" xmlns:o="urn:schemas-microsoft-com:office:office" xmlns:v="urn:schemas-microsoft-com:vml" xmlns:w10="urn:schemas-microsoft-com:office:word" xmlns:a="http://schemas.openxmlformats.org/drawingml/2006/main" xmlns:pic="http://schemas.openxmlformats.org/drawingml/2006/picture" xmlns:wp="http://schemas.openxmlformats.org/drawingml/2006/wordprocessingDrawing"/>
+<file path=word/endnotes.xml><?xml version="1.0" encoding="utf-8"?>
+<w:endnotes xmlns:wpc="http://schemas.microsoft.com/office/word/2010/wordprocessingCanvas" xmlns:cx="http://schemas.microsoft.com/office/drawing/2014/chartex" xmlns:cx1="http://schemas.microsoft.com/office/drawing/2015/9/8/chartex" xmlns:mc="http://schemas.openxmlformats.org/markup-compatibility/2006" xmlns:o="urn:schemas-microsoft-com:office:office" xmlns:r="http://schemas.openxmlformats.org/officeDocument/2006/relationships" xmlns:m="http://schemas.openxmlformats.org/officeDocument/2006/math" xmlns:v="urn:schemas-microsoft-com:vml" xmlns:wp14="http://schemas.microsoft.com/office/word/2010/wordprocessingDrawing" xmlns:wp="http://schemas.openxmlformats.org/drawingml/2006/wordprocessingDrawing" xmlns:w10="urn:schemas-microsoft-com:office:word" xmlns:w="http://schemas.openxmlformats.org/wordprocessingml/2006/main" xmlns:w14="http://schemas.microsoft.com/office/word/2010/wordml" xmlns:w15="http://schemas.microsoft.com/office/word/2012/wordml" xmlns:w16se="http://schemas.microsoft.com/office/word/2015/wordml/symex" xmlns:wpg="http://schemas.microsoft.com/office/word/2010/wordprocessingGroup" xmlns:wpi="http://schemas.microsoft.com/office/word/2010/wordprocessingInk" xmlns:wne="http://schemas.microsoft.com/office/word/2006/wordml" xmlns:wps="http://schemas.microsoft.com/office/word/2010/wordprocessingShape" mc:Ignorable="w14 w15 w16se wp14">
+  <w:endnote w:type="separator" w:id="-1">
+    <w:p>
+      <w:pPr>
+        <w:spacing w:after="0"/>
+      </w:pPr>
+      <w:r>
+        <w:separator/>
+      </w:r>
+    </w:p>
+  </w:endnote>
+  <w:endnote w:type="continuationSeparator" w:id="0">
+    <w:p>
+      <w:pPr>
+        <w:spacing w:after="0"/>
+      </w:pPr>
+      <w:r>
+        <w:continuationSeparator/>
+      </w:r>
+    </w:p>
+  </w:endnote>
+</w:endnotes>
 </file>
 
 <file path=word/footnotes.xml><?xml version="1.0" encoding="utf-8"?>
-<w:footnotes xmlns:w="http://schemas.openxmlformats.org/wordprocessingml/2006/main" xmlns:m="http://schemas.openxmlformats.org/officeDocument/2006/math" xmlns:r="http://schemas.openxmlformats.org/officeDocument/2006/relationships" xmlns:o="urn:schemas-microsoft-com:office:office" xmlns:v="urn:schemas-microsoft-com:vml" xmlns:w10="urn:schemas-microsoft-com:office:word" xmlns:a="http://schemas.openxmlformats.org/drawingml/2006/main" xmlns:pic="http://schemas.openxmlformats.org/drawingml/2006/picture" xmlns:wp="http://schemas.openxmlformats.org/drawingml/2006/wordprocessingDrawing">
+<w:footnotes xmlns:wpc="http://schemas.microsoft.com/office/word/2010/wordprocessingCanvas" xmlns:cx="http://schemas.microsoft.com/office/drawing/2014/chartex" xmlns:cx1="http://schemas.microsoft.com/office/drawing/2015/9/8/chartex" xmlns:mc="http://schemas.openxmlformats.org/markup-compatibility/2006" xmlns:o="urn:schemas-microsoft-com:office:office" xmlns:r="http://schemas.openxmlformats.org/officeDocument/2006/relationships" xmlns:m="http://schemas.openxmlformats.org/officeDocument/2006/math" xmlns:v="urn:schemas-microsoft-com:vml" xmlns:wp14="http://schemas.microsoft.com/office/word/2010/wordprocessingDrawing" xmlns:wp="http://schemas.openxmlformats.org/drawingml/2006/wordprocessingDrawing" xmlns:w10="urn:schemas-microsoft-com:office:word" xmlns:w="http://schemas.openxmlformats.org/wordprocessingml/2006/main" xmlns:w14="http://schemas.microsoft.com/office/word/2010/wordml" xmlns:w15="http://schemas.microsoft.com/office/word/2012/wordml" xmlns:w16se="http://schemas.microsoft.com/office/word/2015/wordml/symex" xmlns:wpg="http://schemas.microsoft.com/office/word/2010/wordprocessingGroup" xmlns:wpi="http://schemas.microsoft.com/office/word/2010/wordprocessingInk" xmlns:wne="http://schemas.microsoft.com/office/word/2006/wordml" xmlns:wps="http://schemas.microsoft.com/office/word/2010/wordprocessingShape" mc:Ignorable="w14 w15 w16se wp14">
+  <w:footnote w:type="separator" w:id="-1">
+    <w:p>
+      <w:r>
+        <w:separator/>
+      </w:r>
+    </w:p>
+  </w:footnote>
   <w:footnote w:type="continuationSeparator" w:id="0">
     <w:p>
       <w:r>
         <w:continuationSeparator/>
-      </w:r>
-    </w:p>
-  </w:footnote>
-  <w:footnote w:type="separator" w:id="-1">
-    <w:p>
-      <w:r>
-        <w:separator/>
       </w:r>
     </w:p>
   </w:footnote>
@@ -258,10 +255,11 @@
 </file>
 
 <file path=word/numbering.xml><?xml version="1.0" encoding="utf-8"?>
-<w:numbering xmlns:w="http://schemas.openxmlformats.org/wordprocessingml/2006/main">
-  <w:abstractNum w:abstractNumId="990">
-    <w:nsid w:val="170cd2de"/>
+<w:numbering xmlns:wpc="http://schemas.microsoft.com/office/word/2010/wordprocessingCanvas" xmlns:cx="http://schemas.microsoft.com/office/drawing/2014/chartex" xmlns:cx1="http://schemas.microsoft.com/office/drawing/2015/9/8/chartex" xmlns:mc="http://schemas.openxmlformats.org/markup-compatibility/2006" xmlns:o="urn:schemas-microsoft-com:office:office" xmlns:r="http://schemas.openxmlformats.org/officeDocument/2006/relationships" xmlns:m="http://schemas.openxmlformats.org/officeDocument/2006/math" xmlns:v="urn:schemas-microsoft-com:vml" xmlns:wp14="http://schemas.microsoft.com/office/word/2010/wordprocessingDrawing" xmlns:wp="http://schemas.openxmlformats.org/drawingml/2006/wordprocessingDrawing" xmlns:w10="urn:schemas-microsoft-com:office:word" xmlns:w="http://schemas.openxmlformats.org/wordprocessingml/2006/main" xmlns:w14="http://schemas.microsoft.com/office/word/2010/wordml" xmlns:w15="http://schemas.microsoft.com/office/word/2012/wordml" xmlns:w16se="http://schemas.microsoft.com/office/word/2015/wordml/symex" xmlns:wpg="http://schemas.microsoft.com/office/word/2010/wordprocessingGroup" xmlns:wpi="http://schemas.microsoft.com/office/word/2010/wordprocessingInk" xmlns:wne="http://schemas.microsoft.com/office/word/2006/wordml" xmlns:wps="http://schemas.microsoft.com/office/word/2010/wordprocessingShape" mc:Ignorable="w14 w15 w16se wp14">
+  <w:abstractNum w:abstractNumId="0" w15:restartNumberingAfterBreak="0">
+    <w:nsid w:val="170CD2DE"/>
     <w:multiLevelType w:val="multilevel"/>
+    <w:tmpl w:val="EF1ED260"/>
     <w:lvl w:ilvl="0">
       <w:numFmt w:val="bullet"/>
       <w:lvlText w:val=" "/>
@@ -362,9 +360,10 @@
       </w:pPr>
     </w:lvl>
   </w:abstractNum>
-  <w:abstractNum w:abstractNumId="990">
-    <w:nsid w:val="2c1ae401"/>
+  <w:abstractNum w:abstractNumId="1" w15:restartNumberingAfterBreak="0">
+    <w:nsid w:val="2C1AE401"/>
     <w:multiLevelType w:val="multilevel"/>
+    <w:tmpl w:val="5BA40C56"/>
     <w:lvl w:ilvl="0">
       <w:numFmt w:val="bullet"/>
       <w:lvlText w:val=" "/>
@@ -465,17 +464,17 @@
       </w:pPr>
     </w:lvl>
   </w:abstractNum>
-  <w:num w:numId="1000">
-    <w:abstractNumId w:val="990"/>
+  <w:num w:numId="1">
+    <w:abstractNumId w:val="0"/>
   </w:num>
-  <w:num w:numId="1000">
-    <w:abstractNumId w:val="990"/>
+  <w:num w:numId="2">
+    <w:abstractNumId w:val="0"/>
   </w:num>
 </w:numbering>
 </file>
 
 <file path=word/styles.xml><?xml version="1.0" encoding="utf-8"?>
-<w:styles xmlns:r="http://schemas.openxmlformats.org/officeDocument/2006/relationships" xmlns:w="http://schemas.openxmlformats.org/wordprocessingml/2006/main">
+<w:styles xmlns:mc="http://schemas.openxmlformats.org/markup-compatibility/2006" xmlns:r="http://schemas.openxmlformats.org/officeDocument/2006/relationships" xmlns:w="http://schemas.openxmlformats.org/wordprocessingml/2006/main" xmlns:w14="http://schemas.microsoft.com/office/word/2010/wordml" xmlns:w15="http://schemas.microsoft.com/office/word/2012/wordml" xmlns:w16se="http://schemas.microsoft.com/office/word/2015/wordml/symex" mc:Ignorable="w14 w15 w16se">
   <w:docDefaults>
     <w:rPrDefault>
       <w:rPr>
@@ -491,115 +490,334 @@
       </w:pPr>
     </w:pPrDefault>
   </w:docDefaults>
-  <w:latentStyles w:defLockedState="0" w:defUIPriority="0" w:defSemiHidden="0" w:defUnhideWhenUsed="0" w:defQFormat="0" w:count="276"/>
+  <w:latentStyles w:defLockedState="0" w:defUIPriority="0" w:defSemiHidden="0" w:defUnhideWhenUsed="0" w:defQFormat="0" w:count="371">
+    <w:lsdException w:name="index 1" w:semiHidden="1" w:unhideWhenUsed="1"/>
+    <w:lsdException w:name="index 7" w:semiHidden="1" w:unhideWhenUsed="1"/>
+    <w:lsdException w:name="index 8" w:semiHidden="1" w:unhideWhenUsed="1"/>
+    <w:lsdException w:name="index 9" w:semiHidden="1" w:unhideWhenUsed="1"/>
+    <w:lsdException w:name="toc 1" w:semiHidden="1" w:unhideWhenUsed="1"/>
+    <w:lsdException w:name="toc 2" w:semiHidden="1" w:unhideWhenUsed="1"/>
+    <w:lsdException w:name="toc 3" w:semiHidden="1" w:unhideWhenUsed="1"/>
+    <w:lsdException w:name="toc 4" w:semiHidden="1" w:unhideWhenUsed="1"/>
+    <w:lsdException w:name="toc 5" w:semiHidden="1" w:unhideWhenUsed="1"/>
+    <w:lsdException w:name="toc 6" w:semiHidden="1" w:unhideWhenUsed="1"/>
+    <w:lsdException w:name="toc 7" w:semiHidden="1" w:unhideWhenUsed="1"/>
+    <w:lsdException w:name="toc 8" w:semiHidden="1" w:unhideWhenUsed="1"/>
+    <w:lsdException w:name="toc 9" w:semiHidden="1" w:unhideWhenUsed="1"/>
+    <w:lsdException w:name="Normal Indent" w:semiHidden="1" w:unhideWhenUsed="1"/>
+    <w:lsdException w:name="footnote text" w:semiHidden="1" w:unhideWhenUsed="1"/>
+    <w:lsdException w:name="annotation text" w:semiHidden="1" w:unhideWhenUsed="1"/>
+    <w:lsdException w:name="header" w:semiHidden="1" w:unhideWhenUsed="1"/>
+    <w:lsdException w:name="footer" w:semiHidden="1" w:unhideWhenUsed="1"/>
+    <w:lsdException w:name="index heading" w:semiHidden="1" w:unhideWhenUsed="1"/>
+    <w:lsdException w:name="caption" w:semiHidden="1" w:unhideWhenUsed="1"/>
+    <w:lsdException w:name="table of figures" w:semiHidden="1" w:unhideWhenUsed="1"/>
+    <w:lsdException w:name="envelope address" w:semiHidden="1" w:unhideWhenUsed="1"/>
+    <w:lsdException w:name="envelope return" w:semiHidden="1" w:unhideWhenUsed="1"/>
+    <w:lsdException w:name="footnote reference" w:semiHidden="1" w:unhideWhenUsed="1"/>
+    <w:lsdException w:name="annotation reference" w:semiHidden="1" w:unhideWhenUsed="1"/>
+    <w:lsdException w:name="line number" w:semiHidden="1" w:unhideWhenUsed="1"/>
+    <w:lsdException w:name="page number" w:semiHidden="1" w:unhideWhenUsed="1"/>
+    <w:lsdException w:name="endnote reference" w:semiHidden="1" w:unhideWhenUsed="1"/>
+    <w:lsdException w:name="endnote text" w:semiHidden="1" w:unhideWhenUsed="1"/>
+    <w:lsdException w:name="table of authorities" w:semiHidden="1" w:unhideWhenUsed="1"/>
+    <w:lsdException w:name="macro" w:semiHidden="1" w:unhideWhenUsed="1"/>
+    <w:lsdException w:name="toa heading" w:semiHidden="1" w:unhideWhenUsed="1"/>
+    <w:lsdException w:name="List" w:semiHidden="1" w:unhideWhenUsed="1"/>
+    <w:lsdException w:name="List Bullet" w:semiHidden="1" w:unhideWhenUsed="1"/>
+    <w:lsdException w:name="List Number" w:semiHidden="1" w:unhideWhenUsed="1"/>
+    <w:lsdException w:name="List 2" w:semiHidden="1" w:unhideWhenUsed="1"/>
+    <w:lsdException w:name="List 3" w:semiHidden="1" w:unhideWhenUsed="1"/>
+    <w:lsdException w:name="List 4" w:semiHidden="1" w:unhideWhenUsed="1"/>
+    <w:lsdException w:name="List 5" w:semiHidden="1" w:unhideWhenUsed="1"/>
+    <w:lsdException w:name="List Bullet 2" w:semiHidden="1" w:unhideWhenUsed="1"/>
+    <w:lsdException w:name="List Bullet 3" w:semiHidden="1" w:unhideWhenUsed="1"/>
+    <w:lsdException w:name="List Bullet 4" w:semiHidden="1" w:unhideWhenUsed="1"/>
+    <w:lsdException w:name="List Bullet 5" w:semiHidden="1" w:unhideWhenUsed="1"/>
+    <w:lsdException w:name="List Number 3" w:semiHidden="1" w:unhideWhenUsed="1"/>
+    <w:lsdException w:name="List Number 4" w:semiHidden="1" w:unhideWhenUsed="1"/>
+    <w:lsdException w:name="Closing" w:semiHidden="1" w:unhideWhenUsed="1"/>
+    <w:lsdException w:name="Signature" w:semiHidden="1" w:unhideWhenUsed="1"/>
+    <w:lsdException w:name="Default Paragraph Font" w:semiHidden="1" w:unhideWhenUsed="1"/>
+    <w:lsdException w:name="Body Text" w:semiHidden="1" w:unhideWhenUsed="1"/>
+    <w:lsdException w:name="Body Text Indent" w:semiHidden="1" w:unhideWhenUsed="1"/>
+    <w:lsdException w:name="List Continue" w:semiHidden="1" w:unhideWhenUsed="1"/>
+    <w:lsdException w:name="List Continue 2" w:semiHidden="1" w:unhideWhenUsed="1"/>
+    <w:lsdException w:name="List Continue 3" w:semiHidden="1" w:unhideWhenUsed="1"/>
+    <w:lsdException w:name="List Continue 4" w:semiHidden="1" w:unhideWhenUsed="1"/>
+    <w:lsdException w:name="List Continue 5" w:semiHidden="1" w:unhideWhenUsed="1"/>
+    <w:lsdException w:name="Message Header" w:semiHidden="1" w:unhideWhenUsed="1"/>
+    <w:lsdException w:name="Salutation" w:semiHidden="1" w:unhideWhenUsed="1"/>
+    <w:lsdException w:name="Date" w:semiHidden="1" w:unhideWhenUsed="1"/>
+    <w:lsdException w:name="Body Text First Indent" w:semiHidden="1" w:unhideWhenUsed="1"/>
+    <w:lsdException w:name="Body Text First Indent 2" w:semiHidden="1" w:unhideWhenUsed="1"/>
+    <w:lsdException w:name="Note Heading" w:semiHidden="1" w:unhideWhenUsed="1"/>
+    <w:lsdException w:name="Body Text 2" w:semiHidden="1" w:unhideWhenUsed="1"/>
+    <w:lsdException w:name="Body Text 3" w:semiHidden="1" w:unhideWhenUsed="1"/>
+    <w:lsdException w:name="Body Text Indent 2" w:semiHidden="1" w:unhideWhenUsed="1"/>
+    <w:lsdException w:name="Document Map" w:semiHidden="1" w:unhideWhenUsed="1"/>
+    <w:lsdException w:name="Plain Text" w:semiHidden="1" w:unhideWhenUsed="1"/>
+    <w:lsdException w:name="E-mail Signature" w:semiHidden="1" w:unhideWhenUsed="1"/>
+    <w:lsdException w:name="HTML Top of Form" w:semiHidden="1" w:unhideWhenUsed="1"/>
+    <w:lsdException w:name="HTML Bottom of Form" w:semiHidden="1" w:unhideWhenUsed="1"/>
+    <w:lsdException w:name="Normal (Web)" w:semiHidden="1" w:unhideWhenUsed="1"/>
+    <w:lsdException w:name="HTML Acronym" w:semiHidden="1" w:unhideWhenUsed="1"/>
+    <w:lsdException w:name="HTML Address" w:semiHidden="1" w:unhideWhenUsed="1"/>
+    <w:lsdException w:name="HTML Cite" w:semiHidden="1" w:unhideWhenUsed="1"/>
+    <w:lsdException w:name="HTML Code" w:semiHidden="1" w:unhideWhenUsed="1"/>
+    <w:lsdException w:name="HTML Definition" w:semiHidden="1" w:unhideWhenUsed="1"/>
+    <w:lsdException w:name="HTML Keyboard" w:semiHidden="1" w:unhideWhenUsed="1"/>
+    <w:lsdException w:name="HTML Preformatted" w:semiHidden="1" w:unhideWhenUsed="1"/>
+    <w:lsdException w:name="HTML Sample" w:semiHidden="1" w:unhideWhenUsed="1"/>
+    <w:lsdException w:name="HTML Typewriter" w:semiHidden="1" w:unhideWhenUsed="1"/>
+    <w:lsdException w:name="HTML Variable" w:semiHidden="1" w:unhideWhenUsed="1"/>
+    <w:lsdException w:name="Normal Table" w:semiHidden="1" w:unhideWhenUsed="1"/>
+    <w:lsdException w:name="annotation subject" w:semiHidden="1" w:unhideWhenUsed="1"/>
+    <w:lsdException w:name="No List" w:semiHidden="1" w:unhideWhenUsed="1"/>
+    <w:lsdException w:name="Outline List 1" w:semiHidden="1" w:unhideWhenUsed="1"/>
+    <w:lsdException w:name="Outline List 2" w:semiHidden="1" w:unhideWhenUsed="1"/>
+    <w:lsdException w:name="Outline List 3" w:semiHidden="1" w:unhideWhenUsed="1"/>
+    <w:lsdException w:name="Table Simple 1" w:semiHidden="1" w:unhideWhenUsed="1"/>
+    <w:lsdException w:name="Table Simple 2" w:semiHidden="1" w:unhideWhenUsed="1"/>
+    <w:lsdException w:name="Table Simple 3" w:semiHidden="1" w:unhideWhenUsed="1"/>
+    <w:lsdException w:name="Table Classic 1" w:semiHidden="1" w:unhideWhenUsed="1"/>
+    <w:lsdException w:name="Table Classic 2" w:semiHidden="1" w:unhideWhenUsed="1"/>
+    <w:lsdException w:name="Table Classic 3" w:semiHidden="1" w:unhideWhenUsed="1"/>
+    <w:lsdException w:name="Table Classic 4" w:semiHidden="1" w:unhideWhenUsed="1"/>
+    <w:lsdException w:name="Table Colorful 1" w:semiHidden="1" w:unhideWhenUsed="1"/>
+    <w:lsdException w:name="Table Colorful 2" w:semiHidden="1" w:unhideWhenUsed="1"/>
+    <w:lsdException w:name="Table Colorful 3" w:semiHidden="1" w:unhideWhenUsed="1"/>
+    <w:lsdException w:name="Table Columns 1" w:semiHidden="1" w:unhideWhenUsed="1"/>
+    <w:lsdException w:name="Table Columns 2" w:semiHidden="1" w:unhideWhenUsed="1"/>
+    <w:lsdException w:name="Table Columns 3" w:semiHidden="1" w:unhideWhenUsed="1"/>
+    <w:lsdException w:name="Table Columns 4" w:semiHidden="1" w:unhideWhenUsed="1"/>
+    <w:lsdException w:name="Table Columns 5" w:semiHidden="1" w:unhideWhenUsed="1"/>
+    <w:lsdException w:name="Table Grid 1" w:semiHidden="1" w:unhideWhenUsed="1"/>
+    <w:lsdException w:name="Table Grid 2" w:semiHidden="1" w:unhideWhenUsed="1"/>
+    <w:lsdException w:name="Table Grid 3" w:semiHidden="1" w:unhideWhenUsed="1"/>
+    <w:lsdException w:name="Table Grid 4" w:semiHidden="1" w:unhideWhenUsed="1"/>
+    <w:lsdException w:name="Table Grid 5" w:semiHidden="1" w:unhideWhenUsed="1"/>
+    <w:lsdException w:name="Table Grid 6" w:semiHidden="1" w:unhideWhenUsed="1"/>
+    <w:lsdException w:name="Table Grid 7" w:semiHidden="1" w:unhideWhenUsed="1"/>
+    <w:lsdException w:name="Table Grid 8" w:semiHidden="1" w:unhideWhenUsed="1"/>
+    <w:lsdException w:name="Table List 1" w:semiHidden="1" w:unhideWhenUsed="1"/>
+    <w:lsdException w:name="Table List 2" w:semiHidden="1" w:unhideWhenUsed="1"/>
+    <w:lsdException w:name="Table List 3" w:semiHidden="1" w:unhideWhenUsed="1"/>
+    <w:lsdException w:name="Table List 4" w:semiHidden="1" w:unhideWhenUsed="1"/>
+    <w:lsdException w:name="Table List 5" w:semiHidden="1" w:unhideWhenUsed="1"/>
+    <w:lsdException w:name="Table List 6" w:semiHidden="1" w:unhideWhenUsed="1"/>
+    <w:lsdException w:name="Table List 7" w:semiHidden="1" w:unhideWhenUsed="1"/>
+    <w:lsdException w:name="Table List 8" w:semiHidden="1" w:unhideWhenUsed="1"/>
+    <w:lsdException w:name="Table 3D effects 1" w:semiHidden="1" w:unhideWhenUsed="1"/>
+    <w:lsdException w:name="Table 3D effects 2" w:semiHidden="1" w:unhideWhenUsed="1"/>
+    <w:lsdException w:name="Table 3D effects 3" w:semiHidden="1" w:unhideWhenUsed="1"/>
+    <w:lsdException w:name="Table Contemporary" w:semiHidden="1" w:unhideWhenUsed="1"/>
+    <w:lsdException w:name="Table Elegant" w:semiHidden="1" w:unhideWhenUsed="1"/>
+    <w:lsdException w:name="Table Professional" w:semiHidden="1" w:unhideWhenUsed="1"/>
+    <w:lsdException w:name="Table Subtle 1" w:semiHidden="1" w:unhideWhenUsed="1"/>
+    <w:lsdException w:name="Table Subtle 2" w:semiHidden="1" w:unhideWhenUsed="1"/>
+    <w:lsdException w:name="Table Web 1" w:semiHidden="1" w:unhideWhenUsed="1"/>
+    <w:lsdException w:name="Table Web 2" w:semiHidden="1" w:unhideWhenUsed="1"/>
+    <w:lsdException w:name="Table Web 3" w:semiHidden="1" w:unhideWhenUsed="1"/>
+    <w:lsdException w:name="Balloon Text" w:semiHidden="1" w:unhideWhenUsed="1"/>
+    <w:lsdException w:name="Table Theme" w:semiHidden="1" w:unhideWhenUsed="1"/>
+    <w:lsdException w:name="Placeholder Text" w:semiHidden="1"/>
+    <w:lsdException w:name="Light Shading"/>
+    <w:lsdException w:name="Light List"/>
+    <w:lsdException w:name="Light Grid"/>
+    <w:lsdException w:name="Medium Shading 1"/>
+    <w:lsdException w:name="Medium Shading 2"/>
+    <w:lsdException w:name="Medium List 1"/>
+    <w:lsdException w:name="Medium List 2"/>
+    <w:lsdException w:name="Light Shading Accent 1"/>
+    <w:lsdException w:name="Light List Accent 1"/>
+    <w:lsdException w:name="Light Grid Accent 1"/>
+    <w:lsdException w:name="Medium Shading 1 Accent 1"/>
+    <w:lsdException w:name="Medium Shading 2 Accent 1"/>
+    <w:lsdException w:name="Medium List 1 Accent 1"/>
+    <w:lsdException w:name="Revision" w:semiHidden="1"/>
+    <w:lsdException w:name="Medium List 2 Accent 1"/>
+    <w:lsdException w:name="Medium Grid 1 Accent 1"/>
+    <w:lsdException w:name="Medium Grid 2 Accent 1"/>
+    <w:lsdException w:name="Medium Grid 3 Accent 1"/>
+    <w:lsdException w:name="Dark List Accent 1"/>
+    <w:lsdException w:name="Colorful Shading Accent 1"/>
+    <w:lsdException w:name="Colorful List Accent 1"/>
+    <w:lsdException w:name="Colorful Grid Accent 1"/>
+    <w:lsdException w:name="Light Shading Accent 2"/>
+    <w:lsdException w:name="Light List Accent 2"/>
+    <w:lsdException w:name="Light Grid Accent 2"/>
+    <w:lsdException w:name="Medium Shading 1 Accent 2"/>
+    <w:lsdException w:name="Medium Shading 2 Accent 2"/>
+    <w:lsdException w:name="Medium List 1 Accent 2"/>
+    <w:lsdException w:name="Medium List 2 Accent 2"/>
+    <w:lsdException w:name="Medium Grid 1 Accent 2"/>
+    <w:lsdException w:name="Medium Grid 2 Accent 2"/>
+    <w:lsdException w:name="Medium Grid 3 Accent 2"/>
+    <w:lsdException w:name="Dark List Accent 2"/>
+    <w:lsdException w:name="Colorful Shading Accent 2"/>
+    <w:lsdException w:name="Colorful List Accent 2"/>
+    <w:lsdException w:name="Colorful Grid Accent 2"/>
+    <w:lsdException w:name="Light Shading Accent 3"/>
+    <w:lsdException w:name="Light List Accent 3"/>
+    <w:lsdException w:name="Light Grid Accent 3"/>
+    <w:lsdException w:name="Medium Shading 1 Accent 3"/>
+    <w:lsdException w:name="Medium Shading 2 Accent 3"/>
+    <w:lsdException w:name="Medium List 1 Accent 3"/>
+    <w:lsdException w:name="Medium List 2 Accent 3"/>
+    <w:lsdException w:name="Medium Grid 1 Accent 3"/>
+    <w:lsdException w:name="Medium Grid 2 Accent 3"/>
+    <w:lsdException w:name="Medium Grid 3 Accent 3"/>
+    <w:lsdException w:name="Dark List Accent 3"/>
+    <w:lsdException w:name="Colorful Shading Accent 3"/>
+    <w:lsdException w:name="Colorful List Accent 3"/>
+    <w:lsdException w:name="Colorful Grid Accent 3"/>
+    <w:lsdException w:name="Light Shading Accent 4"/>
+    <w:lsdException w:name="Light List Accent 4"/>
+    <w:lsdException w:name="Light Grid Accent 4"/>
+    <w:lsdException w:name="Medium Shading 1 Accent 4"/>
+    <w:lsdException w:name="Medium Shading 2 Accent 4"/>
+    <w:lsdException w:name="Medium List 1 Accent 4"/>
+    <w:lsdException w:name="Medium List 2 Accent 4"/>
+    <w:lsdException w:name="Medium Grid 1 Accent 4"/>
+    <w:lsdException w:name="Medium Grid 2 Accent 4"/>
+    <w:lsdException w:name="Medium Grid 3 Accent 4"/>
+    <w:lsdException w:name="Dark List Accent 4"/>
+    <w:lsdException w:name="Colorful Shading Accent 4"/>
+    <w:lsdException w:name="Colorful List Accent 4"/>
+    <w:lsdException w:name="Colorful Grid Accent 4"/>
+    <w:lsdException w:name="Light Shading Accent 5"/>
+    <w:lsdException w:name="Light List Accent 5"/>
+    <w:lsdException w:name="Light Grid Accent 5"/>
+    <w:lsdException w:name="Medium Shading 1 Accent 5"/>
+    <w:lsdException w:name="Medium Shading 2 Accent 5"/>
+    <w:lsdException w:name="Medium List 1 Accent 5"/>
+    <w:lsdException w:name="Medium List 2 Accent 5"/>
+    <w:lsdException w:name="Medium Grid 1 Accent 5"/>
+    <w:lsdException w:name="Medium Grid 2 Accent 5"/>
+    <w:lsdException w:name="Medium Grid 3 Accent 5"/>
+    <w:lsdException w:name="Dark List Accent 5"/>
+    <w:lsdException w:name="Colorful Shading Accent 5"/>
+    <w:lsdException w:name="Colorful List Accent 5"/>
+    <w:lsdException w:name="Colorful Grid Accent 5"/>
+    <w:lsdException w:name="Light Shading Accent 6"/>
+    <w:lsdException w:name="Light List Accent 6"/>
+    <w:lsdException w:name="Light Grid Accent 6"/>
+    <w:lsdException w:name="Medium Shading 1 Accent 6"/>
+    <w:lsdException w:name="Medium Shading 2 Accent 6"/>
+    <w:lsdException w:name="Medium List 1 Accent 6"/>
+    <w:lsdException w:name="Medium List 2 Accent 6"/>
+    <w:lsdException w:name="Medium Grid 1 Accent 6"/>
+    <w:lsdException w:name="Medium Grid 2 Accent 6"/>
+    <w:lsdException w:name="Medium Grid 3 Accent 6"/>
+    <w:lsdException w:name="Dark List Accent 6"/>
+    <w:lsdException w:name="Colorful Shading Accent 6"/>
+    <w:lsdException w:name="Colorful List Accent 6"/>
+    <w:lsdException w:name="Colorful Grid Accent 6"/>
+    <w:lsdException w:name="Bibliography" w:semiHidden="1" w:unhideWhenUsed="1"/>
+    <w:lsdException w:name="TOC Heading" w:semiHidden="1" w:unhideWhenUsed="1"/>
+    <w:lsdException w:name="Grid Table 4" w:uiPriority="49"/>
+    <w:lsdException w:name="Grid Table 5 Dark" w:uiPriority="50"/>
+    <w:lsdException w:name="Grid Table 6 Colorful" w:uiPriority="51"/>
+    <w:lsdException w:name="Grid Table 7 Colorful" w:uiPriority="52"/>
+    <w:lsdException w:name="Grid Table 1 Light Accent 1" w:uiPriority="46"/>
+    <w:lsdException w:name="Grid Table 2 Accent 1" w:uiPriority="47"/>
+    <w:lsdException w:name="Grid Table 3 Accent 1" w:uiPriority="48"/>
+    <w:lsdException w:name="Grid Table 4 Accent 1" w:uiPriority="49"/>
+    <w:lsdException w:name="Grid Table 5 Dark Accent 1" w:uiPriority="50"/>
+    <w:lsdException w:name="Grid Table 6 Colorful Accent 1" w:uiPriority="51"/>
+    <w:lsdException w:name="Grid Table 7 Colorful Accent 1" w:uiPriority="52"/>
+    <w:lsdException w:name="Grid Table 1 Light Accent 2" w:uiPriority="46"/>
+    <w:lsdException w:name="Grid Table 2 Accent 2" w:uiPriority="47"/>
+    <w:lsdException w:name="Grid Table 3 Accent 2" w:uiPriority="48"/>
+    <w:lsdException w:name="Grid Table 4 Accent 2" w:uiPriority="49"/>
+    <w:lsdException w:name="Grid Table 5 Dark Accent 2" w:uiPriority="50"/>
+    <w:lsdException w:name="Grid Table 6 Colorful Accent 2" w:uiPriority="51"/>
+    <w:lsdException w:name="Grid Table 7 Colorful Accent 2" w:uiPriority="52"/>
+    <w:lsdException w:name="Grid Table 1 Light Accent 3" w:uiPriority="46"/>
+    <w:lsdException w:name="Grid Table 2 Accent 3" w:uiPriority="47"/>
+    <w:lsdException w:name="Grid Table 3 Accent 3" w:uiPriority="48"/>
+    <w:lsdException w:name="Grid Table 4 Accent 3" w:uiPriority="49"/>
+    <w:lsdException w:name="Grid Table 5 Dark Accent 3" w:uiPriority="50"/>
+    <w:lsdException w:name="Grid Table 6 Colorful Accent 3" w:uiPriority="51"/>
+    <w:lsdException w:name="Grid Table 7 Colorful Accent 3" w:uiPriority="52"/>
+    <w:lsdException w:name="Grid Table 1 Light Accent 4" w:uiPriority="46"/>
+    <w:lsdException w:name="Grid Table 2 Accent 4" w:uiPriority="47"/>
+    <w:lsdException w:name="Grid Table 3 Accent 4" w:uiPriority="48"/>
+    <w:lsdException w:name="Grid Table 4 Accent 4" w:uiPriority="49"/>
+    <w:lsdException w:name="Grid Table 5 Dark Accent 4" w:uiPriority="50"/>
+    <w:lsdException w:name="Grid Table 6 Colorful Accent 4" w:uiPriority="51"/>
+    <w:lsdException w:name="Grid Table 7 Colorful Accent 4" w:uiPriority="52"/>
+    <w:lsdException w:name="Grid Table 1 Light Accent 5" w:uiPriority="46"/>
+    <w:lsdException w:name="Grid Table 2 Accent 5" w:uiPriority="47"/>
+    <w:lsdException w:name="Grid Table 3 Accent 5" w:uiPriority="48"/>
+    <w:lsdException w:name="Grid Table 4 Accent 5" w:uiPriority="49"/>
+    <w:lsdException w:name="Grid Table 5 Dark Accent 5" w:uiPriority="50"/>
+    <w:lsdException w:name="Grid Table 6 Colorful Accent 5" w:uiPriority="51"/>
+    <w:lsdException w:name="Grid Table 7 Colorful Accent 5" w:uiPriority="52"/>
+    <w:lsdException w:name="Grid Table 1 Light Accent 6" w:uiPriority="46"/>
+    <w:lsdException w:name="Grid Table 2 Accent 6" w:uiPriority="47"/>
+    <w:lsdException w:name="Grid Table 3 Accent 6" w:uiPriority="48"/>
+    <w:lsdException w:name="Grid Table 4 Accent 6" w:uiPriority="49"/>
+    <w:lsdException w:name="Grid Table 5 Dark Accent 6" w:uiPriority="50"/>
+    <w:lsdException w:name="Grid Table 6 Colorful Accent 6" w:uiPriority="51"/>
+    <w:lsdException w:name="Grid Table 7 Colorful Accent 6" w:uiPriority="52"/>
+    <w:lsdException w:name="List Table 1 Light" w:uiPriority="46"/>
+    <w:lsdException w:name="List Table 2" w:uiPriority="47"/>
+    <w:lsdException w:name="List Table 3" w:uiPriority="48"/>
+    <w:lsdException w:name="List Table 4" w:uiPriority="49"/>
+    <w:lsdException w:name="List Table 5 Dark" w:uiPriority="50"/>
+    <w:lsdException w:name="List Table 6 Colorful" w:uiPriority="51"/>
+    <w:lsdException w:name="List Table 7 Colorful" w:uiPriority="52"/>
+    <w:lsdException w:name="List Table 1 Light Accent 1" w:uiPriority="46"/>
+    <w:lsdException w:name="List Table 2 Accent 1" w:uiPriority="47"/>
+    <w:lsdException w:name="List Table 3 Accent 1" w:uiPriority="48"/>
+    <w:lsdException w:name="List Table 4 Accent 1" w:uiPriority="49"/>
+    <w:lsdException w:name="List Table 5 Dark Accent 1" w:uiPriority="50"/>
+    <w:lsdException w:name="List Table 6 Colorful Accent 1" w:uiPriority="51"/>
+    <w:lsdException w:name="List Table 7 Colorful Accent 1" w:uiPriority="52"/>
+    <w:lsdException w:name="List Table 1 Light Accent 2" w:uiPriority="46"/>
+    <w:lsdException w:name="List Table 2 Accent 2" w:uiPriority="47"/>
+    <w:lsdException w:name="List Table 3 Accent 2" w:uiPriority="48"/>
+    <w:lsdException w:name="List Table 4 Accent 2" w:uiPriority="49"/>
+    <w:lsdException w:name="List Table 5 Dark Accent 2" w:uiPriority="50"/>
+    <w:lsdException w:name="List Table 6 Colorful Accent 2" w:uiPriority="51"/>
+    <w:lsdException w:name="List Table 7 Colorful Accent 2" w:uiPriority="52"/>
+    <w:lsdException w:name="List Table 1 Light Accent 3" w:uiPriority="46"/>
+    <w:lsdException w:name="List Table 2 Accent 3" w:uiPriority="47"/>
+    <w:lsdException w:name="List Table 3 Accent 3" w:uiPriority="48"/>
+    <w:lsdException w:name="List Table 4 Accent 3" w:uiPriority="49"/>
+    <w:lsdException w:name="List Table 5 Dark Accent 3" w:uiPriority="50"/>
+    <w:lsdException w:name="List Table 6 Colorful Accent 3" w:uiPriority="51"/>
+    <w:lsdException w:name="List Table 7 Colorful Accent 3" w:uiPriority="52"/>
+    <w:lsdException w:name="List Table 1 Light Accent 4" w:uiPriority="46"/>
+    <w:lsdException w:name="List Table 2 Accent 4" w:uiPriority="47"/>
+    <w:lsdException w:name="List Table 3 Accent 4" w:uiPriority="48"/>
+    <w:lsdException w:name="List Table 4 Accent 4" w:uiPriority="49"/>
+    <w:lsdException w:name="List Table 5 Dark Accent 4" w:uiPriority="50"/>
+    <w:lsdException w:name="List Table 6 Colorful Accent 4" w:uiPriority="51"/>
+    <w:lsdException w:name="List Table 7 Colorful Accent 4" w:uiPriority="52"/>
+    <w:lsdException w:name="List Table 1 Light Accent 5" w:uiPriority="46"/>
+    <w:lsdException w:name="List Table 2 Accent 5" w:uiPriority="47"/>
+    <w:lsdException w:name="List Table 3 Accent 5" w:uiPriority="48"/>
+    <w:lsdException w:name="List Table 4 Accent 5" w:uiPriority="49"/>
+    <w:lsdException w:name="List Table 5 Dark Accent 5" w:uiPriority="50"/>
+    <w:lsdException w:name="List Table 6 Colorful Accent 5" w:uiPriority="51"/>
+    <w:lsdException w:name="List Table 7 Colorful Accent 5" w:uiPriority="52"/>
+    <w:lsdException w:name="List Table 1 Light Accent 6" w:uiPriority="46"/>
+    <w:lsdException w:name="List Table 2 Accent 6" w:uiPriority="47"/>
+    <w:lsdException w:name="List Table 3 Accent 6" w:uiPriority="48"/>
+    <w:lsdException w:name="List Table 4 Accent 6" w:uiPriority="49"/>
+    <w:lsdException w:name="List Table 5 Dark Accent 6" w:uiPriority="50"/>
+    <w:lsdException w:name="List Table 6 Colorful Accent 6" w:uiPriority="51"/>
+    <w:lsdException w:name="List Table 7 Colorful Accent 6" w:uiPriority="52"/>
+  </w:latentStyles>
   <w:style w:type="paragraph" w:default="1" w:styleId="Normal">
     <w:name w:val="Normal"/>
     <w:qFormat/>
   </w:style>
-  <w:style w:type="paragraph" w:styleId="BodyText">
-    <w:name w:val="Body Text"/>
-    <w:basedOn w:val="Normal"/>
-    <w:link w:val="BodyTextChar"/>
-    <w:pPr>
-      <w:spacing w:before="180" w:after="180"/>
-    </w:pPr>
-    <w:qFormat/>
-  </w:style>
-  <w:style w:type="paragraph" w:customStyle="1" w:styleId="FirstParagraph">
-    <w:name w:val="First Paragraph"/>
-    <w:basedOn w:val="BodyText"/>
-    <w:next w:val="BodyText"/>
-    <w:qFormat/>
-  </w:style>
-  <w:style w:type="paragraph" w:customStyle="1" w:styleId="Compact">
-    <w:name w:val="Compact"/>
-    <w:basedOn w:val="BodyText"/>
-    <w:qFormat/>
-    <w:pPr>
-      <w:spacing w:before="36" w:after="36"/>
-    </w:pPr>
-  </w:style>
-  <w:style w:type="paragraph" w:styleId="Title">
-    <w:name w:val="Title"/>
-    <w:basedOn w:val="Normal"/>
-    <w:next w:val="BodyText"/>
-    <w:qFormat/>
-    <w:pPr>
-      <w:keepNext/>
-      <w:keepLines/>
-      <w:spacing w:before="480" w:after="240"/>
-      <w:jc w:val="center"/>
-    </w:pPr>
-    <w:rPr>
-      <w:rFonts w:asciiTheme="majorHAnsi" w:eastAsiaTheme="majorEastAsia" w:hAnsiTheme="majorHAnsi" w:cstheme="majorBidi"/>
-      <w:b/>
-      <w:bCs/>
-      <w:color w:val="345A8A" w:themeColor="accent1" w:themeShade="B5"/>
-      <w:sz w:val="36"/>
-      <w:szCs w:val="36"/>
-    </w:rPr>
-  </w:style>
-  <w:style w:type="paragraph" w:styleId="Subtitle">
-    <w:name w:val="Subtitle"/>
-    <w:basedOn w:val="Title"/>
-    <w:next w:val="BodyText"/>
-    <w:qFormat/>
-    <w:pPr>
-      <w:keepNext/>
-      <w:keepLines/>
-      <w:spacing w:before="240" w:after="240"/>
-      <w:jc w:val="center"/>
-    </w:pPr>
-    <w:rPr>
-      <w:sz w:val="30"/>
-      <w:szCs w:val="30"/>
-    </w:rPr>
-  </w:style>
-  <w:style w:type="paragraph" w:customStyle="1" w:styleId="Author">
-    <w:name w:val="Author"/>
-    <w:next w:val="BodyText"/>
-    <w:qFormat/>
-    <w:pPr>
-      <w:keepNext/>
-      <w:keepLines/>
-      <w:jc w:val="center"/>
-    </w:pPr>
-  </w:style>
-  <w:style w:type="paragraph" w:styleId="Date">
-    <w:name w:val="Date"/>
-    <w:next w:val="BodyText"/>
-    <w:qFormat/>
-    <w:pPr>
-      <w:keepNext/>
-      <w:keepLines/>
-      <w:jc w:val="center"/>
-    </w:pPr>
-  </w:style>
-  <w:style w:type="paragraph" w:customStyle="1" w:styleId="Abstract">
-    <w:name w:val="Abstract"/>
-    <w:basedOn w:val="Normal"/>
-    <w:next w:val="BodyText"/>
-    <w:qFormat/>
-    <w:pPr>
-      <w:keepNext/>
-      <w:keepLines/>
-      <w:spacing w:before="300" w:after="300"/>
-    </w:pPr>
-    <w:rPr>
-      <w:sz w:val="20"/>
-      <w:szCs w:val="20"/>
-    </w:rPr>
-  </w:style>
-  <w:style w:type="paragraph" w:styleId="Bibliography">
-    <w:name w:val="Bibliography"/>
-    <w:basedOn w:val="Normal"/>
-    <w:next w:val="Bibliography"/>
-    <w:qFormat/>
-    <w:pPr/>
-    <w:rPr/>
-  </w:style>
   <w:style w:type="paragraph" w:styleId="Heading1">
-    <w:name w:val="Heading 1"/>
+    <w:name w:val="heading 1"/>
     <w:basedOn w:val="Normal"/>
     <w:next w:val="BodyText"/>
     <w:uiPriority w:val="9"/>
@@ -620,7 +838,7 @@
     </w:rPr>
   </w:style>
   <w:style w:type="paragraph" w:styleId="Heading2">
-    <w:name w:val="Heading 2"/>
+    <w:name w:val="heading 2"/>
     <w:basedOn w:val="Normal"/>
     <w:next w:val="BodyText"/>
     <w:uiPriority w:val="9"/>
@@ -642,7 +860,7 @@
     </w:rPr>
   </w:style>
   <w:style w:type="paragraph" w:styleId="Heading3">
-    <w:name w:val="Heading 3"/>
+    <w:name w:val="heading 3"/>
     <w:basedOn w:val="Normal"/>
     <w:next w:val="BodyText"/>
     <w:uiPriority w:val="9"/>
@@ -664,7 +882,7 @@
     </w:rPr>
   </w:style>
   <w:style w:type="paragraph" w:styleId="Heading4">
-    <w:name w:val="Heading 4"/>
+    <w:name w:val="heading 4"/>
     <w:basedOn w:val="Normal"/>
     <w:next w:val="BodyText"/>
     <w:uiPriority w:val="9"/>
@@ -681,12 +899,10 @@
       <w:b/>
       <w:bCs/>
       <w:color w:val="4F81BD" w:themeColor="accent1"/>
-      <w:sz w:val="24"/>
-      <w:szCs w:val="24"/>
     </w:rPr>
   </w:style>
   <w:style w:type="paragraph" w:styleId="Heading5">
-    <w:name w:val="Heading 5"/>
+    <w:name w:val="heading 5"/>
     <w:basedOn w:val="Normal"/>
     <w:next w:val="BodyText"/>
     <w:uiPriority w:val="9"/>
@@ -703,12 +919,10 @@
       <w:i/>
       <w:iCs/>
       <w:color w:val="4F81BD" w:themeColor="accent1"/>
-      <w:sz w:val="24"/>
-      <w:szCs w:val="24"/>
     </w:rPr>
   </w:style>
   <w:style w:type="paragraph" w:styleId="Heading6">
-    <w:name w:val="Heading 6"/>
+    <w:name w:val="heading 6"/>
     <w:basedOn w:val="Normal"/>
     <w:next w:val="BodyText"/>
     <w:uiPriority w:val="9"/>
@@ -723,12 +937,10 @@
     <w:rPr>
       <w:rFonts w:asciiTheme="majorHAnsi" w:eastAsiaTheme="majorEastAsia" w:hAnsiTheme="majorHAnsi" w:cstheme="majorBidi"/>
       <w:color w:val="4F81BD" w:themeColor="accent1"/>
-      <w:sz w:val="24"/>
-      <w:szCs w:val="24"/>
     </w:rPr>
   </w:style>
   <w:style w:type="paragraph" w:styleId="Heading7">
-    <w:name w:val="Heading 7"/>
+    <w:name w:val="heading 7"/>
     <w:basedOn w:val="Normal"/>
     <w:next w:val="BodyText"/>
     <w:uiPriority w:val="9"/>
@@ -743,12 +955,10 @@
     <w:rPr>
       <w:rFonts w:asciiTheme="majorHAnsi" w:eastAsiaTheme="majorEastAsia" w:hAnsiTheme="majorHAnsi" w:cstheme="majorBidi"/>
       <w:color w:val="4F81BD" w:themeColor="accent1"/>
-      <w:sz w:val="24"/>
-      <w:szCs w:val="24"/>
     </w:rPr>
   </w:style>
   <w:style w:type="paragraph" w:styleId="Heading8">
-    <w:name w:val="Heading 8"/>
+    <w:name w:val="heading 8"/>
     <w:basedOn w:val="Normal"/>
     <w:next w:val="BodyText"/>
     <w:uiPriority w:val="9"/>
@@ -763,12 +973,10 @@
     <w:rPr>
       <w:rFonts w:asciiTheme="majorHAnsi" w:eastAsiaTheme="majorEastAsia" w:hAnsiTheme="majorHAnsi" w:cstheme="majorBidi"/>
       <w:color w:val="4F81BD" w:themeColor="accent1"/>
-      <w:sz w:val="24"/>
-      <w:szCs w:val="24"/>
     </w:rPr>
   </w:style>
   <w:style w:type="paragraph" w:styleId="Heading9">
-    <w:name w:val="Heading 9"/>
+    <w:name w:val="heading 9"/>
     <w:basedOn w:val="Normal"/>
     <w:next w:val="BodyText"/>
     <w:uiPriority w:val="9"/>
@@ -783,47 +991,19 @@
     <w:rPr>
       <w:rFonts w:asciiTheme="majorHAnsi" w:eastAsiaTheme="majorEastAsia" w:hAnsiTheme="majorHAnsi" w:cstheme="majorBidi"/>
       <w:color w:val="4F81BD" w:themeColor="accent1"/>
-      <w:sz w:val="24"/>
-      <w:szCs w:val="24"/>
-    </w:rPr>
-  </w:style>
-  <w:style w:type="paragraph" w:styleId="BlockText">
-    <w:name w:val="Block Text"/>
-    <w:basedOn w:val="BodyText"/>
-    <w:next w:val="BodyText"/>
-    <w:uiPriority w:val="9"/>
-    <w:unhideWhenUsed/>
-    <w:qFormat/>
-    <w:pPr>
-      <w:spacing w:before="100" w:after="100"/>
-      <w:ind w:firstLine="0"/>
-    </w:pPr>
-    <w:rPr>
-      <w:rFonts w:asciiTheme="majorHAnsi" w:eastAsiaTheme="majorEastAsia" w:hAnsiTheme="majorHAnsi" w:cstheme="majorBidi"/>
-      <w:bCs/>
-      <w:sz w:val="20"/>
-      <w:szCs w:val="20"/>
-    </w:rPr>
-  </w:style>
-  <w:style w:type="paragraph" w:styleId="FootnoteText">
-    <w:name w:val="Footnote Text"/>
-    <w:basedOn w:val="Normal"/>
-    <w:next w:val="FootnoteText"/>
-    <w:uiPriority w:val="9"/>
-    <w:unhideWhenUsed/>
-    <w:qFormat/>
+    </w:rPr>
   </w:style>
   <w:style w:type="character" w:default="1" w:styleId="DefaultParagraphFont">
     <w:name w:val="Default Paragraph Font"/>
+    <w:uiPriority w:val="1"/>
     <w:semiHidden/>
     <w:unhideWhenUsed/>
   </w:style>
-  <w:style w:type="table" w:default="1" w:styleId="Table">
-    <w:name w:val="Table"/>
-    <w:basedOn w:val="TableNormal"/>
+  <w:style w:type="table" w:default="1" w:styleId="TableNormal">
+    <w:name w:val="Normal Table"/>
+    <w:uiPriority w:val="99"/>
     <w:semiHidden/>
     <w:unhideWhenUsed/>
-    <w:qFormat/>
     <w:tblPr>
       <w:tblInd w:w="0" w:type="dxa"/>
       <w:tblCellMar>
@@ -834,6 +1014,146 @@
       </w:tblCellMar>
     </w:tblPr>
   </w:style>
+  <w:style w:type="numbering" w:default="1" w:styleId="NoList">
+    <w:name w:val="No List"/>
+    <w:uiPriority w:val="99"/>
+    <w:semiHidden/>
+    <w:unhideWhenUsed/>
+  </w:style>
+  <w:style w:type="paragraph" w:styleId="BodyText">
+    <w:name w:val="Body Text"/>
+    <w:basedOn w:val="Normal"/>
+    <w:qFormat/>
+    <w:pPr>
+      <w:spacing w:before="180" w:after="180"/>
+    </w:pPr>
+  </w:style>
+  <w:style w:type="paragraph" w:customStyle="1" w:styleId="FirstParagraph">
+    <w:name w:val="First Paragraph"/>
+    <w:basedOn w:val="BodyText"/>
+    <w:next w:val="BodyText"/>
+    <w:qFormat/>
+  </w:style>
+  <w:style w:type="paragraph" w:customStyle="1" w:styleId="Compact">
+    <w:name w:val="Compact"/>
+    <w:basedOn w:val="BodyText"/>
+    <w:qFormat/>
+    <w:pPr>
+      <w:spacing w:before="36" w:after="36"/>
+    </w:pPr>
+  </w:style>
+  <w:style w:type="paragraph" w:styleId="Title">
+    <w:name w:val="Title"/>
+    <w:basedOn w:val="Normal"/>
+    <w:next w:val="BodyText"/>
+    <w:qFormat/>
+    <w:pPr>
+      <w:keepNext/>
+      <w:keepLines/>
+      <w:spacing w:before="480" w:after="240"/>
+      <w:jc w:val="center"/>
+    </w:pPr>
+    <w:rPr>
+      <w:rFonts w:asciiTheme="majorHAnsi" w:eastAsiaTheme="majorEastAsia" w:hAnsiTheme="majorHAnsi" w:cstheme="majorBidi"/>
+      <w:b/>
+      <w:bCs/>
+      <w:color w:val="345A8A" w:themeColor="accent1" w:themeShade="B5"/>
+      <w:sz w:val="36"/>
+      <w:szCs w:val="36"/>
+    </w:rPr>
+  </w:style>
+  <w:style w:type="paragraph" w:styleId="Subtitle">
+    <w:name w:val="Subtitle"/>
+    <w:basedOn w:val="Title"/>
+    <w:next w:val="BodyText"/>
+    <w:qFormat/>
+    <w:pPr>
+      <w:spacing w:before="240"/>
+    </w:pPr>
+    <w:rPr>
+      <w:sz w:val="30"/>
+      <w:szCs w:val="30"/>
+    </w:rPr>
+  </w:style>
+  <w:style w:type="paragraph" w:customStyle="1" w:styleId="Author">
+    <w:name w:val="Author"/>
+    <w:next w:val="BodyText"/>
+    <w:qFormat/>
+    <w:pPr>
+      <w:keepNext/>
+      <w:keepLines/>
+      <w:jc w:val="center"/>
+    </w:pPr>
+  </w:style>
+  <w:style w:type="paragraph" w:styleId="Date">
+    <w:name w:val="Date"/>
+    <w:next w:val="BodyText"/>
+    <w:qFormat/>
+    <w:pPr>
+      <w:keepNext/>
+      <w:keepLines/>
+      <w:jc w:val="center"/>
+    </w:pPr>
+  </w:style>
+  <w:style w:type="paragraph" w:customStyle="1" w:styleId="Abstract">
+    <w:name w:val="Abstract"/>
+    <w:basedOn w:val="Normal"/>
+    <w:next w:val="BodyText"/>
+    <w:qFormat/>
+    <w:pPr>
+      <w:keepNext/>
+      <w:keepLines/>
+      <w:spacing w:before="300" w:after="300"/>
+    </w:pPr>
+    <w:rPr>
+      <w:sz w:val="20"/>
+      <w:szCs w:val="20"/>
+    </w:rPr>
+  </w:style>
+  <w:style w:type="paragraph" w:styleId="Bibliography">
+    <w:name w:val="Bibliography"/>
+    <w:basedOn w:val="Normal"/>
+    <w:qFormat/>
+  </w:style>
+  <w:style w:type="paragraph" w:styleId="BlockText">
+    <w:name w:val="Block Text"/>
+    <w:basedOn w:val="BodyText"/>
+    <w:next w:val="BodyText"/>
+    <w:uiPriority w:val="9"/>
+    <w:unhideWhenUsed/>
+    <w:qFormat/>
+    <w:pPr>
+      <w:spacing w:before="100" w:after="100"/>
+    </w:pPr>
+    <w:rPr>
+      <w:rFonts w:asciiTheme="majorHAnsi" w:eastAsiaTheme="majorEastAsia" w:hAnsiTheme="majorHAnsi" w:cstheme="majorBidi"/>
+      <w:bCs/>
+      <w:sz w:val="20"/>
+      <w:szCs w:val="20"/>
+    </w:rPr>
+  </w:style>
+  <w:style w:type="paragraph" w:styleId="FootnoteText">
+    <w:name w:val="footnote text"/>
+    <w:basedOn w:val="Normal"/>
+    <w:uiPriority w:val="9"/>
+    <w:unhideWhenUsed/>
+    <w:qFormat/>
+  </w:style>
+  <w:style w:type="table" w:customStyle="1" w:styleId="Table">
+    <w:name w:val="Table"/>
+    <w:semiHidden/>
+    <w:unhideWhenUsed/>
+    <w:qFormat/>
+    <w:tblPr>
+      <w:tblInd w:w="0" w:type="dxa"/>
+      <w:tblCellMar>
+        <w:top w:w="0" w:type="dxa"/>
+        <w:left w:w="108" w:type="dxa"/>
+        <w:bottom w:w="0" w:type="dxa"/>
+        <w:right w:w="108" w:type="dxa"/>
+      </w:tblCellMar>
+    </w:tblPr>
+  </w:style>
   <w:style w:type="paragraph" w:customStyle="1" w:styleId="DefinitionTerm">
     <w:name w:val="Definition Term"/>
     <w:basedOn w:val="Normal"/>
@@ -852,11 +1172,11 @@
     <w:basedOn w:val="Normal"/>
   </w:style>
   <w:style w:type="paragraph" w:styleId="Caption">
-    <w:name w:val="Caption"/>
+    <w:name w:val="caption"/>
     <w:basedOn w:val="Normal"/>
-    <w:link w:val="BodyTextChar"/>
-    <w:pPr>
-      <w:spacing w:before="0" w:after="120"/>
+    <w:link w:val="CaptionChar"/>
+    <w:pPr>
+      <w:spacing w:after="120"/>
     </w:pPr>
     <w:rPr>
       <w:i/>
@@ -884,29 +1204,30 @@
       <w:keepNext/>
     </w:pPr>
   </w:style>
-  <w:style w:type="character" w:customStyle="1" w:styleId="BodyTextChar">
-    <w:name w:val="Body Text Char"/>
+  <w:style w:type="character" w:customStyle="1" w:styleId="CaptionChar">
+    <w:name w:val="Caption Char"/>
     <w:basedOn w:val="DefaultParagraphFont"/>
-    <w:link w:val="BodyText"/>
+    <w:link w:val="Caption"/>
   </w:style>
   <w:style w:type="character" w:customStyle="1" w:styleId="VerbatimChar">
     <w:name w:val="Verbatim Char"/>
-    <w:basedOn w:val="BodyTextChar"/>
+    <w:basedOn w:val="CaptionChar"/>
+    <w:link w:val="SourceCode"/>
     <w:rPr>
       <w:rFonts w:ascii="Consolas" w:hAnsi="Consolas"/>
       <w:sz w:val="22"/>
     </w:rPr>
   </w:style>
   <w:style w:type="character" w:styleId="FootnoteReference">
-    <w:name w:val="Footnote Reference"/>
-    <w:basedOn w:val="BodyTextChar"/>
+    <w:name w:val="footnote reference"/>
+    <w:basedOn w:val="CaptionChar"/>
     <w:rPr>
       <w:vertAlign w:val="superscript"/>
     </w:rPr>
   </w:style>
   <w:style w:type="character" w:styleId="Hyperlink">
     <w:name w:val="Hyperlink"/>
-    <w:basedOn w:val="BodyTextChar"/>
+    <w:basedOn w:val="CaptionChar"/>
     <w:rPr>
       <w:color w:val="4F81BD" w:themeColor="accent1"/>
     </w:rPr>
@@ -923,7 +1244,6 @@
       <w:outlineLvl w:val="9"/>
     </w:pPr>
     <w:rPr>
-      <w:rFonts w:asciiTheme="majorHAnsi" w:eastAsiaTheme="majorEastAsia" w:hAnsiTheme="majorHAnsi" w:cstheme="majorBidi"/>
       <w:b w:val="0"/>
       <w:bCs w:val="0"/>
       <w:color w:val="365F91" w:themeColor="accent1" w:themeShade="BF"/>
@@ -934,267 +1254,329 @@
     <w:basedOn w:val="Normal"/>
     <w:link w:val="VerbatimChar"/>
     <w:pPr>
-      <w:wordWrap w:val="off"/>
-      <w:shd w:val="clear" w:fill="f8f8f8"/>
+      <w:shd w:val="clear" w:color="auto" w:fill="F8F8F8"/>
+      <w:wordWrap w:val="0"/>
     </w:pPr>
   </w:style>
   <w:style w:type="character" w:customStyle="1" w:styleId="KeywordTok">
     <w:name w:val="KeywordTok"/>
     <w:basedOn w:val="VerbatimChar"/>
     <w:rPr>
-      <w:color w:val="204a87"/>
-      <w:shd w:val="clear" w:fill="f8f8f8"/>
+      <w:rFonts w:ascii="Consolas" w:hAnsi="Consolas"/>
       <w:b/>
+      <w:color w:val="204A87"/>
+      <w:sz w:val="22"/>
+      <w:shd w:val="clear" w:color="auto" w:fill="F8F8F8"/>
     </w:rPr>
   </w:style>
   <w:style w:type="character" w:customStyle="1" w:styleId="DataTypeTok">
     <w:name w:val="DataTypeTok"/>
     <w:basedOn w:val="VerbatimChar"/>
     <w:rPr>
-      <w:color w:val="204a87"/>
-      <w:shd w:val="clear" w:fill="f8f8f8"/>
+      <w:rFonts w:ascii="Consolas" w:hAnsi="Consolas"/>
+      <w:color w:val="204A87"/>
+      <w:sz w:val="22"/>
+      <w:shd w:val="clear" w:color="auto" w:fill="F8F8F8"/>
     </w:rPr>
   </w:style>
   <w:style w:type="character" w:customStyle="1" w:styleId="DecValTok">
     <w:name w:val="DecValTok"/>
     <w:basedOn w:val="VerbatimChar"/>
     <w:rPr>
-      <w:color w:val="0000cf"/>
-      <w:shd w:val="clear" w:fill="f8f8f8"/>
+      <w:rFonts w:ascii="Consolas" w:hAnsi="Consolas"/>
+      <w:color w:val="0000CF"/>
+      <w:sz w:val="22"/>
+      <w:shd w:val="clear" w:color="auto" w:fill="F8F8F8"/>
     </w:rPr>
   </w:style>
   <w:style w:type="character" w:customStyle="1" w:styleId="BaseNTok">
     <w:name w:val="BaseNTok"/>
     <w:basedOn w:val="VerbatimChar"/>
     <w:rPr>
-      <w:color w:val="0000cf"/>
-      <w:shd w:val="clear" w:fill="f8f8f8"/>
+      <w:rFonts w:ascii="Consolas" w:hAnsi="Consolas"/>
+      <w:color w:val="0000CF"/>
+      <w:sz w:val="22"/>
+      <w:shd w:val="clear" w:color="auto" w:fill="F8F8F8"/>
     </w:rPr>
   </w:style>
   <w:style w:type="character" w:customStyle="1" w:styleId="FloatTok">
     <w:name w:val="FloatTok"/>
     <w:basedOn w:val="VerbatimChar"/>
     <w:rPr>
-      <w:color w:val="0000cf"/>
-      <w:shd w:val="clear" w:fill="f8f8f8"/>
+      <w:rFonts w:ascii="Consolas" w:hAnsi="Consolas"/>
+      <w:color w:val="0000CF"/>
+      <w:sz w:val="22"/>
+      <w:shd w:val="clear" w:color="auto" w:fill="F8F8F8"/>
     </w:rPr>
   </w:style>
   <w:style w:type="character" w:customStyle="1" w:styleId="ConstantTok">
     <w:name w:val="ConstantTok"/>
     <w:basedOn w:val="VerbatimChar"/>
     <w:rPr>
+      <w:rFonts w:ascii="Consolas" w:hAnsi="Consolas"/>
       <w:color w:val="000000"/>
-      <w:shd w:val="clear" w:fill="f8f8f8"/>
+      <w:sz w:val="22"/>
+      <w:shd w:val="clear" w:color="auto" w:fill="F8F8F8"/>
     </w:rPr>
   </w:style>
   <w:style w:type="character" w:customStyle="1" w:styleId="CharTok">
     <w:name w:val="CharTok"/>
     <w:basedOn w:val="VerbatimChar"/>
     <w:rPr>
-      <w:color w:val="4e9a06"/>
-      <w:shd w:val="clear" w:fill="f8f8f8"/>
+      <w:rFonts w:ascii="Consolas" w:hAnsi="Consolas"/>
+      <w:color w:val="4E9A06"/>
+      <w:sz w:val="22"/>
+      <w:shd w:val="clear" w:color="auto" w:fill="F8F8F8"/>
     </w:rPr>
   </w:style>
   <w:style w:type="character" w:customStyle="1" w:styleId="SpecialCharTok">
     <w:name w:val="SpecialCharTok"/>
     <w:basedOn w:val="VerbatimChar"/>
     <w:rPr>
+      <w:rFonts w:ascii="Consolas" w:hAnsi="Consolas"/>
       <w:color w:val="000000"/>
-      <w:shd w:val="clear" w:fill="f8f8f8"/>
+      <w:sz w:val="22"/>
+      <w:shd w:val="clear" w:color="auto" w:fill="F8F8F8"/>
     </w:rPr>
   </w:style>
   <w:style w:type="character" w:customStyle="1" w:styleId="StringTok">
     <w:name w:val="StringTok"/>
     <w:basedOn w:val="VerbatimChar"/>
     <w:rPr>
-      <w:color w:val="4e9a06"/>
-      <w:shd w:val="clear" w:fill="f8f8f8"/>
+      <w:rFonts w:ascii="Consolas" w:hAnsi="Consolas"/>
+      <w:color w:val="4E9A06"/>
+      <w:sz w:val="22"/>
+      <w:shd w:val="clear" w:color="auto" w:fill="F8F8F8"/>
     </w:rPr>
   </w:style>
   <w:style w:type="character" w:customStyle="1" w:styleId="VerbatimStringTok">
     <w:name w:val="VerbatimStringTok"/>
     <w:basedOn w:val="VerbatimChar"/>
     <w:rPr>
-      <w:color w:val="4e9a06"/>
-      <w:shd w:val="clear" w:fill="f8f8f8"/>
+      <w:rFonts w:ascii="Consolas" w:hAnsi="Consolas"/>
+      <w:color w:val="4E9A06"/>
+      <w:sz w:val="22"/>
+      <w:shd w:val="clear" w:color="auto" w:fill="F8F8F8"/>
     </w:rPr>
   </w:style>
   <w:style w:type="character" w:customStyle="1" w:styleId="SpecialStringTok">
     <w:name w:val="SpecialStringTok"/>
     <w:basedOn w:val="VerbatimChar"/>
     <w:rPr>
-      <w:color w:val="4e9a06"/>
-      <w:shd w:val="clear" w:fill="f8f8f8"/>
+      <w:rFonts w:ascii="Consolas" w:hAnsi="Consolas"/>
+      <w:color w:val="4E9A06"/>
+      <w:sz w:val="22"/>
+      <w:shd w:val="clear" w:color="auto" w:fill="F8F8F8"/>
     </w:rPr>
   </w:style>
   <w:style w:type="character" w:customStyle="1" w:styleId="ImportTok">
     <w:name w:val="ImportTok"/>
     <w:basedOn w:val="VerbatimChar"/>
     <w:rPr>
-      <w:shd w:val="clear" w:fill="f8f8f8"/>
+      <w:rFonts w:ascii="Consolas" w:hAnsi="Consolas"/>
+      <w:sz w:val="22"/>
+      <w:shd w:val="clear" w:color="auto" w:fill="F8F8F8"/>
     </w:rPr>
   </w:style>
   <w:style w:type="character" w:customStyle="1" w:styleId="CommentTok">
     <w:name w:val="CommentTok"/>
     <w:basedOn w:val="VerbatimChar"/>
     <w:rPr>
-      <w:color w:val="8f5902"/>
-      <w:shd w:val="clear" w:fill="f8f8f8"/>
+      <w:rFonts w:ascii="Consolas" w:hAnsi="Consolas"/>
       <w:i/>
+      <w:color w:val="8F5902"/>
+      <w:sz w:val="22"/>
+      <w:shd w:val="clear" w:color="auto" w:fill="F8F8F8"/>
     </w:rPr>
   </w:style>
   <w:style w:type="character" w:customStyle="1" w:styleId="DocumentationTok">
     <w:name w:val="DocumentationTok"/>
     <w:basedOn w:val="VerbatimChar"/>
     <w:rPr>
-      <w:color w:val="8f5902"/>
-      <w:shd w:val="clear" w:fill="f8f8f8"/>
+      <w:rFonts w:ascii="Consolas" w:hAnsi="Consolas"/>
       <w:b/>
       <w:i/>
+      <w:color w:val="8F5902"/>
+      <w:sz w:val="22"/>
+      <w:shd w:val="clear" w:color="auto" w:fill="F8F8F8"/>
     </w:rPr>
   </w:style>
   <w:style w:type="character" w:customStyle="1" w:styleId="AnnotationTok">
     <w:name w:val="AnnotationTok"/>
     <w:basedOn w:val="VerbatimChar"/>
     <w:rPr>
-      <w:color w:val="8f5902"/>
-      <w:shd w:val="clear" w:fill="f8f8f8"/>
+      <w:rFonts w:ascii="Consolas" w:hAnsi="Consolas"/>
       <w:b/>
       <w:i/>
+      <w:color w:val="8F5902"/>
+      <w:sz w:val="22"/>
+      <w:shd w:val="clear" w:color="auto" w:fill="F8F8F8"/>
     </w:rPr>
   </w:style>
   <w:style w:type="character" w:customStyle="1" w:styleId="CommentVarTok">
     <w:name w:val="CommentVarTok"/>
     <w:basedOn w:val="VerbatimChar"/>
     <w:rPr>
-      <w:color w:val="8f5902"/>
-      <w:shd w:val="clear" w:fill="f8f8f8"/>
+      <w:rFonts w:ascii="Consolas" w:hAnsi="Consolas"/>
       <w:b/>
       <w:i/>
+      <w:color w:val="8F5902"/>
+      <w:sz w:val="22"/>
+      <w:shd w:val="clear" w:color="auto" w:fill="F8F8F8"/>
     </w:rPr>
   </w:style>
   <w:style w:type="character" w:customStyle="1" w:styleId="OtherTok">
     <w:name w:val="OtherTok"/>
     <w:basedOn w:val="VerbatimChar"/>
     <w:rPr>
-      <w:color w:val="8f5902"/>
-      <w:shd w:val="clear" w:fill="f8f8f8"/>
+      <w:rFonts w:ascii="Consolas" w:hAnsi="Consolas"/>
+      <w:color w:val="8F5902"/>
+      <w:sz w:val="22"/>
+      <w:shd w:val="clear" w:color="auto" w:fill="F8F8F8"/>
     </w:rPr>
   </w:style>
   <w:style w:type="character" w:customStyle="1" w:styleId="FunctionTok">
     <w:name w:val="FunctionTok"/>
     <w:basedOn w:val="VerbatimChar"/>
     <w:rPr>
+      <w:rFonts w:ascii="Consolas" w:hAnsi="Consolas"/>
       <w:color w:val="000000"/>
-      <w:shd w:val="clear" w:fill="f8f8f8"/>
+      <w:sz w:val="22"/>
+      <w:shd w:val="clear" w:color="auto" w:fill="F8F8F8"/>
     </w:rPr>
   </w:style>
   <w:style w:type="character" w:customStyle="1" w:styleId="VariableTok">
     <w:name w:val="VariableTok"/>
     <w:basedOn w:val="VerbatimChar"/>
     <w:rPr>
+      <w:rFonts w:ascii="Consolas" w:hAnsi="Consolas"/>
       <w:color w:val="000000"/>
-      <w:shd w:val="clear" w:fill="f8f8f8"/>
+      <w:sz w:val="22"/>
+      <w:shd w:val="clear" w:color="auto" w:fill="F8F8F8"/>
     </w:rPr>
   </w:style>
   <w:style w:type="character" w:customStyle="1" w:styleId="ControlFlowTok">
     <w:name w:val="ControlFlowTok"/>
     <w:basedOn w:val="VerbatimChar"/>
     <w:rPr>
-      <w:color w:val="204a87"/>
-      <w:shd w:val="clear" w:fill="f8f8f8"/>
+      <w:rFonts w:ascii="Consolas" w:hAnsi="Consolas"/>
       <w:b/>
+      <w:color w:val="204A87"/>
+      <w:sz w:val="22"/>
+      <w:shd w:val="clear" w:color="auto" w:fill="F8F8F8"/>
     </w:rPr>
   </w:style>
   <w:style w:type="character" w:customStyle="1" w:styleId="OperatorTok">
     <w:name w:val="OperatorTok"/>
     <w:basedOn w:val="VerbatimChar"/>
     <w:rPr>
-      <w:color w:val="ce5c00"/>
-      <w:shd w:val="clear" w:fill="f8f8f8"/>
+      <w:rFonts w:ascii="Consolas" w:hAnsi="Consolas"/>
       <w:b/>
+      <w:color w:val="CE5C00"/>
+      <w:sz w:val="22"/>
+      <w:shd w:val="clear" w:color="auto" w:fill="F8F8F8"/>
     </w:rPr>
   </w:style>
   <w:style w:type="character" w:customStyle="1" w:styleId="BuiltInTok">
     <w:name w:val="BuiltInTok"/>
     <w:basedOn w:val="VerbatimChar"/>
     <w:rPr>
-      <w:shd w:val="clear" w:fill="f8f8f8"/>
+      <w:rFonts w:ascii="Consolas" w:hAnsi="Consolas"/>
+      <w:sz w:val="22"/>
+      <w:shd w:val="clear" w:color="auto" w:fill="F8F8F8"/>
     </w:rPr>
   </w:style>
   <w:style w:type="character" w:customStyle="1" w:styleId="ExtensionTok">
     <w:name w:val="ExtensionTok"/>
     <w:basedOn w:val="VerbatimChar"/>
     <w:rPr>
-      <w:shd w:val="clear" w:fill="f8f8f8"/>
+      <w:rFonts w:ascii="Consolas" w:hAnsi="Consolas"/>
+      <w:sz w:val="22"/>
+      <w:shd w:val="clear" w:color="auto" w:fill="F8F8F8"/>
     </w:rPr>
   </w:style>
   <w:style w:type="character" w:customStyle="1" w:styleId="PreprocessorTok">
     <w:name w:val="PreprocessorTok"/>
     <w:basedOn w:val="VerbatimChar"/>
     <w:rPr>
-      <w:color w:val="8f5902"/>
-      <w:shd w:val="clear" w:fill="f8f8f8"/>
+      <w:rFonts w:ascii="Consolas" w:hAnsi="Consolas"/>
       <w:i/>
+      <w:color w:val="8F5902"/>
+      <w:sz w:val="22"/>
+      <w:shd w:val="clear" w:color="auto" w:fill="F8F8F8"/>
     </w:rPr>
   </w:style>
   <w:style w:type="character" w:customStyle="1" w:styleId="AttributeTok">
     <w:name w:val="AttributeTok"/>
     <w:basedOn w:val="VerbatimChar"/>
     <w:rPr>
-      <w:color w:val="c4a000"/>
-      <w:shd w:val="clear" w:fill="f8f8f8"/>
+      <w:rFonts w:ascii="Consolas" w:hAnsi="Consolas"/>
+      <w:color w:val="C4A000"/>
+      <w:sz w:val="22"/>
+      <w:shd w:val="clear" w:color="auto" w:fill="F8F8F8"/>
     </w:rPr>
   </w:style>
   <w:style w:type="character" w:customStyle="1" w:styleId="RegionMarkerTok">
     <w:name w:val="RegionMarkerTok"/>
     <w:basedOn w:val="VerbatimChar"/>
     <w:rPr>
-      <w:shd w:val="clear" w:fill="f8f8f8"/>
+      <w:rFonts w:ascii="Consolas" w:hAnsi="Consolas"/>
+      <w:sz w:val="22"/>
+      <w:shd w:val="clear" w:color="auto" w:fill="F8F8F8"/>
     </w:rPr>
   </w:style>
   <w:style w:type="character" w:customStyle="1" w:styleId="InformationTok">
     <w:name w:val="InformationTok"/>
     <w:basedOn w:val="VerbatimChar"/>
     <w:rPr>
-      <w:color w:val="8f5902"/>
-      <w:shd w:val="clear" w:fill="f8f8f8"/>
+      <w:rFonts w:ascii="Consolas" w:hAnsi="Consolas"/>
       <w:b/>
       <w:i/>
+      <w:color w:val="8F5902"/>
+      <w:sz w:val="22"/>
+      <w:shd w:val="clear" w:color="auto" w:fill="F8F8F8"/>
     </w:rPr>
   </w:style>
   <w:style w:type="character" w:customStyle="1" w:styleId="WarningTok">
     <w:name w:val="WarningTok"/>
     <w:basedOn w:val="VerbatimChar"/>
     <w:rPr>
-      <w:color w:val="8f5902"/>
-      <w:shd w:val="clear" w:fill="f8f8f8"/>
+      <w:rFonts w:ascii="Consolas" w:hAnsi="Consolas"/>
       <w:b/>
       <w:i/>
+      <w:color w:val="8F5902"/>
+      <w:sz w:val="22"/>
+      <w:shd w:val="clear" w:color="auto" w:fill="F8F8F8"/>
     </w:rPr>
   </w:style>
   <w:style w:type="character" w:customStyle="1" w:styleId="AlertTok">
     <w:name w:val="AlertTok"/>
     <w:basedOn w:val="VerbatimChar"/>
     <w:rPr>
-      <w:color w:val="ef2929"/>
-      <w:shd w:val="clear" w:fill="f8f8f8"/>
+      <w:rFonts w:ascii="Consolas" w:hAnsi="Consolas"/>
+      <w:color w:val="EF2929"/>
+      <w:sz w:val="22"/>
+      <w:shd w:val="clear" w:color="auto" w:fill="F8F8F8"/>
     </w:rPr>
   </w:style>
   <w:style w:type="character" w:customStyle="1" w:styleId="ErrorTok">
     <w:name w:val="ErrorTok"/>
     <w:basedOn w:val="VerbatimChar"/>
     <w:rPr>
-      <w:color w:val="a40000"/>
-      <w:shd w:val="clear" w:fill="f8f8f8"/>
+      <w:rFonts w:ascii="Consolas" w:hAnsi="Consolas"/>
       <w:b/>
+      <w:color w:val="A40000"/>
+      <w:sz w:val="22"/>
+      <w:shd w:val="clear" w:color="auto" w:fill="F8F8F8"/>
     </w:rPr>
   </w:style>
   <w:style w:type="character" w:customStyle="1" w:styleId="NormalTok">
     <w:name w:val="NormalTok"/>
     <w:basedOn w:val="VerbatimChar"/>
     <w:rPr>
-      <w:shd w:val="clear" w:fill="f8f8f8"/>
+      <w:rFonts w:ascii="Consolas" w:hAnsi="Consolas"/>
+      <w:sz w:val="22"/>
+      <w:shd w:val="clear" w:color="auto" w:fill="F8F8F8"/>
     </w:rPr>
   </w:style>
 </w:styles>

</xml_diff>